<commit_message>
Changed the way we specify the connection string to the dbContext to use appsettings.json - docs updated
</commit_message>
<xml_diff>
--- a/Files/TestJavaApplication.docx
+++ b/Files/TestJavaApplication.docx
@@ -198,21 +198,7 @@
             <w:rStyle w:val="Hyperlink"/>
             <w:rFonts w:ascii="Segoe UI" w:hAnsi="Segoe UI" w:cs="Segoe UI"/>
           </w:rPr>
-          <w:t>https://github.com/jonathan-hcj/ESG</w:t>
-        </w:r>
-        <w:r>
-          <w:rPr>
-            <w:rStyle w:val="Hyperlink"/>
-            <w:rFonts w:ascii="Segoe UI" w:hAnsi="Segoe UI" w:cs="Segoe UI"/>
-          </w:rPr>
-          <w:t>A</w:t>
-        </w:r>
-        <w:r>
-          <w:rPr>
-            <w:rStyle w:val="Hyperlink"/>
-            <w:rFonts w:ascii="Segoe UI" w:hAnsi="Segoe UI" w:cs="Segoe UI"/>
-          </w:rPr>
-          <w:t>PI</w:t>
+          <w:t>https://github.com/jonathan-hcj/ESGAPI</w:t>
         </w:r>
       </w:hyperlink>
     </w:p>
@@ -1039,13 +1025,7 @@
         <w:rPr>
           <w:rFonts w:ascii="Segoe UI" w:hAnsi="Segoe UI" w:cs="Segoe UI"/>
         </w:rPr>
-        <w:t xml:space="preserve"> </w:t>
-      </w:r>
-      <w:r>
-        <w:rPr>
-          <w:rFonts w:ascii="Segoe UI" w:hAnsi="Segoe UI" w:cs="Segoe UI"/>
-        </w:rPr>
-        <w:t>is suppled at all, the error ‘</w:t>
+        <w:t xml:space="preserve"> is suppled at all, the error ‘</w:t>
       </w:r>
       <w:r>
         <w:rPr>
@@ -1353,7 +1333,164 @@
         <w:rPr>
           <w:rFonts w:ascii="Segoe UI" w:hAnsi="Segoe UI" w:cs="Segoe UI"/>
         </w:rPr>
-        <w:t>o</w:t>
+        <w:t>o 2022</w:t>
+      </w:r>
+      <w:r>
+        <w:rPr>
+          <w:rFonts w:ascii="Segoe UI" w:hAnsi="Segoe UI" w:cs="Segoe UI"/>
+        </w:rPr>
+        <w:t>.</w:t>
+      </w:r>
+    </w:p>
+    <w:p>
+      <w:pPr>
+        <w:pStyle w:val="NoSpacing"/>
+        <w:rPr>
+          <w:rFonts w:ascii="Segoe UI" w:hAnsi="Segoe UI" w:cs="Segoe UI"/>
+        </w:rPr>
+      </w:pPr>
+    </w:p>
+    <w:p>
+      <w:pPr>
+        <w:rPr>
+          <w:rFonts w:ascii="Segoe UI" w:hAnsi="Segoe UI" w:cs="Segoe UI"/>
+        </w:rPr>
+      </w:pPr>
+      <w:r>
+        <w:rPr>
+          <w:rFonts w:ascii="Segoe UI" w:hAnsi="Segoe UI" w:cs="Segoe UI"/>
+        </w:rPr>
+        <w:t>From the project folder ‘</w:t>
+      </w:r>
+      <w:r>
+        <w:rPr>
+          <w:rFonts w:ascii="Segoe UI" w:hAnsi="Segoe UI" w:cs="Segoe UI"/>
+        </w:rPr>
+        <w:t>Files</w:t>
+      </w:r>
+      <w:r>
+        <w:rPr>
+          <w:rFonts w:ascii="Segoe UI" w:hAnsi="Segoe UI" w:cs="Segoe UI"/>
+        </w:rPr>
+        <w:t>’ re</w:t>
+      </w:r>
+      <w:r>
+        <w:rPr>
+          <w:rFonts w:ascii="Segoe UI" w:hAnsi="Segoe UI" w:cs="Segoe UI"/>
+        </w:rPr>
+        <w:t>s</w:t>
+      </w:r>
+      <w:r>
+        <w:rPr>
+          <w:rFonts w:ascii="Segoe UI" w:hAnsi="Segoe UI" w:cs="Segoe UI"/>
+        </w:rPr>
+        <w:t>tore ‘</w:t>
+      </w:r>
+      <w:proofErr w:type="spellStart"/>
+      <w:r>
+        <w:rPr>
+          <w:rFonts w:ascii="Segoe UI" w:hAnsi="Segoe UI" w:cs="Segoe UI"/>
+        </w:rPr>
+        <w:t>ESG.bak</w:t>
+      </w:r>
+      <w:proofErr w:type="spellEnd"/>
+      <w:r>
+        <w:rPr>
+          <w:rFonts w:ascii="Segoe UI" w:hAnsi="Segoe UI" w:cs="Segoe UI"/>
+        </w:rPr>
+        <w:t>’</w:t>
+      </w:r>
+      <w:r>
+        <w:rPr>
+          <w:rFonts w:ascii="Segoe UI" w:hAnsi="Segoe UI" w:cs="Segoe UI"/>
+        </w:rPr>
+        <w:t xml:space="preserve"> using MSSQL Management studio</w:t>
+      </w:r>
+      <w:r>
+        <w:rPr>
+          <w:rFonts w:ascii="Segoe UI" w:hAnsi="Segoe UI" w:cs="Segoe UI"/>
+        </w:rPr>
+        <w:t xml:space="preserve">, </w:t>
+      </w:r>
+      <w:r>
+        <w:rPr>
+          <w:rFonts w:ascii="Segoe UI" w:hAnsi="Segoe UI" w:cs="Segoe UI"/>
+        </w:rPr>
+        <w:t xml:space="preserve">this will </w:t>
+      </w:r>
+      <w:r>
+        <w:rPr>
+          <w:rFonts w:ascii="Segoe UI" w:hAnsi="Segoe UI" w:cs="Segoe UI"/>
+        </w:rPr>
+        <w:t>creat</w:t>
+      </w:r>
+      <w:r>
+        <w:rPr>
+          <w:rFonts w:ascii="Segoe UI" w:hAnsi="Segoe UI" w:cs="Segoe UI"/>
+        </w:rPr>
+        <w:t>e</w:t>
+      </w:r>
+      <w:r>
+        <w:rPr>
+          <w:rFonts w:ascii="Segoe UI" w:hAnsi="Segoe UI" w:cs="Segoe UI"/>
+        </w:rPr>
+        <w:t xml:space="preserve"> the database in which the customer</w:t>
+      </w:r>
+      <w:r>
+        <w:rPr>
+          <w:rFonts w:ascii="Segoe UI" w:hAnsi="Segoe UI" w:cs="Segoe UI"/>
+        </w:rPr>
+        <w:t xml:space="preserve"> records</w:t>
+      </w:r>
+      <w:r>
+        <w:rPr>
+          <w:rFonts w:ascii="Segoe UI" w:hAnsi="Segoe UI" w:cs="Segoe UI"/>
+        </w:rPr>
+        <w:t xml:space="preserve"> are store</w:t>
+      </w:r>
+      <w:r>
+        <w:rPr>
+          <w:rFonts w:ascii="Segoe UI" w:hAnsi="Segoe UI" w:cs="Segoe UI"/>
+        </w:rPr>
+        <w:t>d</w:t>
+      </w:r>
+      <w:r>
+        <w:rPr>
+          <w:rFonts w:ascii="Segoe UI" w:hAnsi="Segoe UI" w:cs="Segoe UI"/>
+        </w:rPr>
+        <w:t>. T</w:t>
+      </w:r>
+      <w:r>
+        <w:rPr>
+          <w:rFonts w:ascii="Segoe UI" w:hAnsi="Segoe UI" w:cs="Segoe UI"/>
+        </w:rPr>
+        <w:t>he customer table is empty in this backup</w:t>
+      </w:r>
+      <w:r>
+        <w:rPr>
+          <w:rFonts w:ascii="Segoe UI" w:hAnsi="Segoe UI" w:cs="Segoe UI"/>
+        </w:rPr>
+        <w:t>. Create a user API1 and set the password</w:t>
+      </w:r>
+      <w:r>
+        <w:rPr>
+          <w:rFonts w:ascii="Segoe UI" w:hAnsi="Segoe UI" w:cs="Segoe UI"/>
+        </w:rPr>
+        <w:t xml:space="preserve"> to ‘</w:t>
+      </w:r>
+      <w:proofErr w:type="spellStart"/>
+      <w:r>
+        <w:rPr>
+          <w:rFonts w:ascii="Segoe UI" w:hAnsi="Segoe UI" w:cs="Segoe UI"/>
+        </w:rPr>
+        <w:t>Blat</w:t>
+      </w:r>
+      <w:proofErr w:type="spellEnd"/>
+      <w:r>
+        <w:rPr>
+          <w:rFonts w:ascii="Segoe UI" w:hAnsi="Segoe UI" w:cs="Segoe UI"/>
+        </w:rPr>
+        <w:t>’.</w:t>
       </w:r>
       <w:r>
         <w:rPr>
@@ -1365,7 +1502,13 @@
         <w:rPr>
           <w:rFonts w:ascii="Segoe UI" w:hAnsi="Segoe UI" w:cs="Segoe UI"/>
         </w:rPr>
-        <w:t>2022</w:t>
+        <w:t>E</w:t>
+      </w:r>
+      <w:r>
+        <w:rPr>
+          <w:rFonts w:ascii="Segoe UI" w:hAnsi="Segoe UI" w:cs="Segoe UI"/>
+        </w:rPr>
+        <w:t>nsure that the user has both read and write access to the database</w:t>
       </w:r>
       <w:r>
         <w:rPr>
@@ -1376,153 +1519,31 @@
     </w:p>
     <w:p>
       <w:pPr>
-        <w:pStyle w:val="NoSpacing"/>
-        <w:rPr>
-          <w:rFonts w:ascii="Segoe UI" w:hAnsi="Segoe UI" w:cs="Segoe UI"/>
-        </w:rPr>
-      </w:pPr>
-    </w:p>
-    <w:p>
-      <w:pPr>
-        <w:rPr>
-          <w:rFonts w:ascii="Segoe UI" w:hAnsi="Segoe UI" w:cs="Segoe UI"/>
-        </w:rPr>
-      </w:pPr>
-      <w:r>
-        <w:rPr>
-          <w:rFonts w:ascii="Segoe UI" w:hAnsi="Segoe UI" w:cs="Segoe UI"/>
-        </w:rPr>
-        <w:t>From the project folder ‘</w:t>
-      </w:r>
-      <w:r>
-        <w:rPr>
-          <w:rFonts w:ascii="Segoe UI" w:hAnsi="Segoe UI" w:cs="Segoe UI"/>
-        </w:rPr>
-        <w:t>Files</w:t>
-      </w:r>
-      <w:r>
-        <w:rPr>
-          <w:rFonts w:ascii="Segoe UI" w:hAnsi="Segoe UI" w:cs="Segoe UI"/>
-        </w:rPr>
-        <w:t>’ re</w:t>
-      </w:r>
-      <w:r>
-        <w:rPr>
-          <w:rFonts w:ascii="Segoe UI" w:hAnsi="Segoe UI" w:cs="Segoe UI"/>
-        </w:rPr>
-        <w:t>s</w:t>
-      </w:r>
-      <w:r>
-        <w:rPr>
-          <w:rFonts w:ascii="Segoe UI" w:hAnsi="Segoe UI" w:cs="Segoe UI"/>
-        </w:rPr>
-        <w:t>tore ‘</w:t>
+        <w:rPr>
+          <w:rFonts w:ascii="Segoe UI" w:hAnsi="Segoe UI" w:cs="Segoe UI"/>
+        </w:rPr>
+      </w:pPr>
+      <w:r>
+        <w:rPr>
+          <w:rFonts w:ascii="Segoe UI" w:hAnsi="Segoe UI" w:cs="Segoe UI"/>
+        </w:rPr>
+        <w:t xml:space="preserve">Within the </w:t>
       </w:r>
       <w:proofErr w:type="spellStart"/>
-      <w:r>
-        <w:rPr>
-          <w:rFonts w:ascii="Segoe UI" w:hAnsi="Segoe UI" w:cs="Segoe UI"/>
-        </w:rPr>
-        <w:t>ESG.bak</w:t>
+      <w:proofErr w:type="gramStart"/>
+      <w:r>
+        <w:rPr>
+          <w:rFonts w:ascii="Segoe UI" w:hAnsi="Segoe UI" w:cs="Segoe UI"/>
+        </w:rPr>
+        <w:t>appsettings.json</w:t>
       </w:r>
       <w:proofErr w:type="spellEnd"/>
-      <w:r>
-        <w:rPr>
-          <w:rFonts w:ascii="Segoe UI" w:hAnsi="Segoe UI" w:cs="Segoe UI"/>
-        </w:rPr>
-        <w:t>’</w:t>
-      </w:r>
-      <w:r>
-        <w:rPr>
-          <w:rFonts w:ascii="Segoe UI" w:hAnsi="Segoe UI" w:cs="Segoe UI"/>
-        </w:rPr>
-        <w:t xml:space="preserve"> using MSSQL Management studio</w:t>
-      </w:r>
-      <w:r>
-        <w:rPr>
-          <w:rFonts w:ascii="Segoe UI" w:hAnsi="Segoe UI" w:cs="Segoe UI"/>
-        </w:rPr>
-        <w:t xml:space="preserve">, </w:t>
-      </w:r>
-      <w:r>
-        <w:rPr>
-          <w:rFonts w:ascii="Segoe UI" w:hAnsi="Segoe UI" w:cs="Segoe UI"/>
-        </w:rPr>
-        <w:t xml:space="preserve">this will </w:t>
-      </w:r>
-      <w:r>
-        <w:rPr>
-          <w:rFonts w:ascii="Segoe UI" w:hAnsi="Segoe UI" w:cs="Segoe UI"/>
-        </w:rPr>
-        <w:t>creat</w:t>
-      </w:r>
-      <w:r>
-        <w:rPr>
-          <w:rFonts w:ascii="Segoe UI" w:hAnsi="Segoe UI" w:cs="Segoe UI"/>
-        </w:rPr>
-        <w:t>e</w:t>
-      </w:r>
-      <w:r>
-        <w:rPr>
-          <w:rFonts w:ascii="Segoe UI" w:hAnsi="Segoe UI" w:cs="Segoe UI"/>
-        </w:rPr>
-        <w:t xml:space="preserve"> the database in which the customer</w:t>
-      </w:r>
-      <w:r>
-        <w:rPr>
-          <w:rFonts w:ascii="Segoe UI" w:hAnsi="Segoe UI" w:cs="Segoe UI"/>
-        </w:rPr>
-        <w:t xml:space="preserve"> records</w:t>
-      </w:r>
-      <w:r>
-        <w:rPr>
-          <w:rFonts w:ascii="Segoe UI" w:hAnsi="Segoe UI" w:cs="Segoe UI"/>
-        </w:rPr>
-        <w:t xml:space="preserve"> are store</w:t>
-      </w:r>
-      <w:r>
-        <w:rPr>
-          <w:rFonts w:ascii="Segoe UI" w:hAnsi="Segoe UI" w:cs="Segoe UI"/>
-        </w:rPr>
-        <w:t>d</w:t>
-      </w:r>
-      <w:r>
-        <w:rPr>
-          <w:rFonts w:ascii="Segoe UI" w:hAnsi="Segoe UI" w:cs="Segoe UI"/>
-        </w:rPr>
-        <w:t>. T</w:t>
-      </w:r>
-      <w:r>
-        <w:rPr>
-          <w:rFonts w:ascii="Segoe UI" w:hAnsi="Segoe UI" w:cs="Segoe UI"/>
-        </w:rPr>
-        <w:t>he customer table is empty in this backup</w:t>
-      </w:r>
-      <w:r>
-        <w:rPr>
-          <w:rFonts w:ascii="Segoe UI" w:hAnsi="Segoe UI" w:cs="Segoe UI"/>
-        </w:rPr>
-        <w:t>. Create a user API1 and set the password</w:t>
-      </w:r>
-      <w:r>
-        <w:rPr>
-          <w:rFonts w:ascii="Segoe UI" w:hAnsi="Segoe UI" w:cs="Segoe UI"/>
-        </w:rPr>
-        <w:t xml:space="preserve"> to ‘</w:t>
-      </w:r>
-      <w:proofErr w:type="spellStart"/>
-      <w:r>
-        <w:rPr>
-          <w:rFonts w:ascii="Segoe UI" w:hAnsi="Segoe UI" w:cs="Segoe UI"/>
-        </w:rPr>
-        <w:t>Blat</w:t>
-      </w:r>
-      <w:proofErr w:type="spellEnd"/>
-      <w:r>
-        <w:rPr>
-          <w:rFonts w:ascii="Segoe UI" w:hAnsi="Segoe UI" w:cs="Segoe UI"/>
-        </w:rPr>
-        <w:t>’.</w:t>
+      <w:proofErr w:type="gramEnd"/>
+      <w:r>
+        <w:rPr>
+          <w:rFonts w:ascii="Segoe UI" w:hAnsi="Segoe UI" w:cs="Segoe UI"/>
+        </w:rPr>
+        <w:t xml:space="preserve">  set the Database connection string for customer</w:t>
       </w:r>
       <w:r>
         <w:rPr>
@@ -1534,13 +1555,7 @@
         <w:rPr>
           <w:rFonts w:ascii="Segoe UI" w:hAnsi="Segoe UI" w:cs="Segoe UI"/>
         </w:rPr>
-        <w:t>E</w:t>
-      </w:r>
-      <w:r>
-        <w:rPr>
-          <w:rFonts w:ascii="Segoe UI" w:hAnsi="Segoe UI" w:cs="Segoe UI"/>
-        </w:rPr>
-        <w:t>nsure that the user has both read and write access to the database</w:t>
+        <w:t>as appropriate for your database instance</w:t>
       </w:r>
       <w:r>
         <w:rPr>
@@ -1559,7 +1574,61 @@
         <w:rPr>
           <w:rFonts w:ascii="Segoe UI" w:hAnsi="Segoe UI" w:cs="Segoe UI"/>
         </w:rPr>
-        <w:t>Set the connection details in the connection string builder as appropriate for your database instance</w:t>
+        <w:drawing>
+          <wp:inline distT="0" distB="0" distL="0" distR="0" wp14:anchorId="3D153CBF" wp14:editId="29AA8B36">
+            <wp:extent cx="5731510" cy="342265"/>
+            <wp:effectExtent l="0" t="0" r="2540" b="635"/>
+            <wp:docPr id="1421874337" name="Picture 1"/>
+            <wp:cNvGraphicFramePr>
+              <a:graphicFrameLocks xmlns:a="http://schemas.openxmlformats.org/drawingml/2006/main" noChangeAspect="1"/>
+            </wp:cNvGraphicFramePr>
+            <a:graphic xmlns:a="http://schemas.openxmlformats.org/drawingml/2006/main">
+              <a:graphicData uri="http://schemas.openxmlformats.org/drawingml/2006/picture">
+                <pic:pic xmlns:pic="http://schemas.openxmlformats.org/drawingml/2006/picture">
+                  <pic:nvPicPr>
+                    <pic:cNvPr id="1421874337" name=""/>
+                    <pic:cNvPicPr/>
+                  </pic:nvPicPr>
+                  <pic:blipFill>
+                    <a:blip r:embed="rId5"/>
+                    <a:stretch>
+                      <a:fillRect/>
+                    </a:stretch>
+                  </pic:blipFill>
+                  <pic:spPr>
+                    <a:xfrm>
+                      <a:off x="0" y="0"/>
+                      <a:ext cx="5731510" cy="342265"/>
+                    </a:xfrm>
+                    <a:prstGeom prst="rect">
+                      <a:avLst/>
+                    </a:prstGeom>
+                  </pic:spPr>
+                </pic:pic>
+              </a:graphicData>
+            </a:graphic>
+          </wp:inline>
+        </w:drawing>
+      </w:r>
+    </w:p>
+    <w:p>
+      <w:pPr>
+        <w:pStyle w:val="NoSpacing"/>
+        <w:rPr>
+          <w:rFonts w:ascii="Segoe UI" w:hAnsi="Segoe UI" w:cs="Segoe UI"/>
+        </w:rPr>
+      </w:pPr>
+      <w:r>
+        <w:rPr>
+          <w:rFonts w:ascii="Segoe UI" w:hAnsi="Segoe UI" w:cs="Segoe UI"/>
+        </w:rPr>
+        <w:t>Run the project</w:t>
+      </w:r>
+      <w:r>
+        <w:rPr>
+          <w:rFonts w:ascii="Segoe UI" w:hAnsi="Segoe UI" w:cs="Segoe UI"/>
+        </w:rPr>
+        <w:t>.</w:t>
       </w:r>
       <w:r>
         <w:rPr>
@@ -1571,374 +1640,6 @@
         <w:rPr>
           <w:rFonts w:ascii="Segoe UI" w:hAnsi="Segoe UI" w:cs="Segoe UI"/>
         </w:rPr>
-        <w:t>(</w:t>
-      </w:r>
-      <w:r>
-        <w:rPr>
-          <w:rFonts w:ascii="Segoe UI" w:hAnsi="Segoe UI" w:cs="Segoe UI"/>
-        </w:rPr>
-        <w:t xml:space="preserve">in </w:t>
-      </w:r>
-      <w:r>
-        <w:rPr>
-          <w:rFonts w:ascii="Segoe UI" w:hAnsi="Segoe UI" w:cs="Segoe UI"/>
-        </w:rPr>
-        <w:t xml:space="preserve">file </w:t>
-      </w:r>
-      <w:proofErr w:type="spellStart"/>
-      <w:r>
-        <w:rPr>
-          <w:rFonts w:ascii="Segoe UI" w:hAnsi="Segoe UI" w:cs="Segoe UI"/>
-        </w:rPr>
-        <w:t>CustomerController</w:t>
-      </w:r>
-      <w:r>
-        <w:rPr>
-          <w:rFonts w:ascii="Segoe UI" w:hAnsi="Segoe UI" w:cs="Segoe UI"/>
-        </w:rPr>
-        <w:t>.cs</w:t>
-      </w:r>
-      <w:proofErr w:type="spellEnd"/>
-      <w:r>
-        <w:rPr>
-          <w:rFonts w:ascii="Segoe UI" w:hAnsi="Segoe UI" w:cs="Segoe UI"/>
-        </w:rPr>
-        <w:t>)</w:t>
-      </w:r>
-      <w:r>
-        <w:rPr>
-          <w:rFonts w:ascii="Segoe UI" w:hAnsi="Segoe UI" w:cs="Segoe UI"/>
-        </w:rPr>
-        <w:t>:</w:t>
-      </w:r>
-    </w:p>
-    <w:p>
-      <w:pPr>
-        <w:pStyle w:val="NoSpacing"/>
-        <w:rPr>
-          <w:rFonts w:ascii="Courier New" w:hAnsi="Courier New" w:cs="Courier New"/>
-          <w:sz w:val="20"/>
-          <w:szCs w:val="20"/>
-        </w:rPr>
-      </w:pPr>
-      <w:r>
-        <w:rPr>
-          <w:rFonts w:ascii="Courier New" w:hAnsi="Courier New" w:cs="Courier New"/>
-          <w:sz w:val="20"/>
-          <w:szCs w:val="20"/>
-        </w:rPr>
-        <w:t xml:space="preserve">        private </w:t>
-      </w:r>
-      <w:proofErr w:type="spellStart"/>
-      <w:r>
-        <w:rPr>
-          <w:rFonts w:ascii="Courier New" w:hAnsi="Courier New" w:cs="Courier New"/>
-          <w:sz w:val="20"/>
-          <w:szCs w:val="20"/>
-        </w:rPr>
-        <w:t>readonly</w:t>
-      </w:r>
-      <w:proofErr w:type="spellEnd"/>
-      <w:r>
-        <w:rPr>
-          <w:rFonts w:ascii="Courier New" w:hAnsi="Courier New" w:cs="Courier New"/>
-          <w:sz w:val="20"/>
-          <w:szCs w:val="20"/>
-        </w:rPr>
-        <w:t xml:space="preserve"> </w:t>
-      </w:r>
-      <w:proofErr w:type="spellStart"/>
-      <w:r>
-        <w:rPr>
-          <w:rFonts w:ascii="Courier New" w:hAnsi="Courier New" w:cs="Courier New"/>
-          <w:sz w:val="20"/>
-          <w:szCs w:val="20"/>
-        </w:rPr>
-        <w:t>SqlConnectionStringBuilder</w:t>
-      </w:r>
-      <w:proofErr w:type="spellEnd"/>
-      <w:r>
-        <w:rPr>
-          <w:rFonts w:ascii="Courier New" w:hAnsi="Courier New" w:cs="Courier New"/>
-          <w:sz w:val="20"/>
-          <w:szCs w:val="20"/>
-        </w:rPr>
-        <w:t xml:space="preserve"> builder = </w:t>
-      </w:r>
-      <w:proofErr w:type="gramStart"/>
-      <w:r>
-        <w:rPr>
-          <w:rFonts w:ascii="Courier New" w:hAnsi="Courier New" w:cs="Courier New"/>
-          <w:sz w:val="20"/>
-          <w:szCs w:val="20"/>
-        </w:rPr>
-        <w:t>new(</w:t>
-      </w:r>
-      <w:proofErr w:type="gramEnd"/>
-      <w:r>
-        <w:rPr>
-          <w:rFonts w:ascii="Courier New" w:hAnsi="Courier New" w:cs="Courier New"/>
-          <w:sz w:val="20"/>
-          <w:szCs w:val="20"/>
-        </w:rPr>
-        <w:t>)</w:t>
-      </w:r>
-    </w:p>
-    <w:p>
-      <w:pPr>
-        <w:pStyle w:val="NoSpacing"/>
-        <w:rPr>
-          <w:rFonts w:ascii="Courier New" w:hAnsi="Courier New" w:cs="Courier New"/>
-          <w:sz w:val="20"/>
-          <w:szCs w:val="20"/>
-        </w:rPr>
-      </w:pPr>
-      <w:r>
-        <w:rPr>
-          <w:rFonts w:ascii="Courier New" w:hAnsi="Courier New" w:cs="Courier New"/>
-          <w:sz w:val="20"/>
-          <w:szCs w:val="20"/>
-        </w:rPr>
-        <w:t xml:space="preserve">        {</w:t>
-      </w:r>
-    </w:p>
-    <w:p>
-      <w:pPr>
-        <w:pStyle w:val="NoSpacing"/>
-        <w:rPr>
-          <w:rFonts w:ascii="Courier New" w:hAnsi="Courier New" w:cs="Courier New"/>
-          <w:sz w:val="20"/>
-          <w:szCs w:val="20"/>
-        </w:rPr>
-      </w:pPr>
-      <w:r>
-        <w:rPr>
-          <w:rFonts w:ascii="Courier New" w:hAnsi="Courier New" w:cs="Courier New"/>
-          <w:sz w:val="20"/>
-          <w:szCs w:val="20"/>
-        </w:rPr>
-        <w:t xml:space="preserve">            </w:t>
-      </w:r>
-      <w:proofErr w:type="spellStart"/>
-      <w:r>
-        <w:rPr>
-          <w:rFonts w:ascii="Courier New" w:hAnsi="Courier New" w:cs="Courier New"/>
-          <w:sz w:val="20"/>
-          <w:szCs w:val="20"/>
-        </w:rPr>
-        <w:t>DataSource</w:t>
-      </w:r>
-      <w:proofErr w:type="spellEnd"/>
-      <w:r>
-        <w:rPr>
-          <w:rFonts w:ascii="Courier New" w:hAnsi="Courier New" w:cs="Courier New"/>
-          <w:sz w:val="20"/>
-          <w:szCs w:val="20"/>
-        </w:rPr>
-        <w:t xml:space="preserve"> = "JONATHANS_LT\\SQLEXPRESS",</w:t>
-      </w:r>
-    </w:p>
-    <w:p>
-      <w:pPr>
-        <w:pStyle w:val="NoSpacing"/>
-        <w:rPr>
-          <w:rFonts w:ascii="Courier New" w:hAnsi="Courier New" w:cs="Courier New"/>
-          <w:sz w:val="20"/>
-          <w:szCs w:val="20"/>
-        </w:rPr>
-      </w:pPr>
-      <w:r>
-        <w:rPr>
-          <w:rFonts w:ascii="Courier New" w:hAnsi="Courier New" w:cs="Courier New"/>
-          <w:sz w:val="20"/>
-          <w:szCs w:val="20"/>
-        </w:rPr>
-        <w:t xml:space="preserve">            </w:t>
-      </w:r>
-      <w:proofErr w:type="spellStart"/>
-      <w:r>
-        <w:rPr>
-          <w:rFonts w:ascii="Courier New" w:hAnsi="Courier New" w:cs="Courier New"/>
-          <w:sz w:val="20"/>
-          <w:szCs w:val="20"/>
-        </w:rPr>
-        <w:t>UserID</w:t>
-      </w:r>
-      <w:proofErr w:type="spellEnd"/>
-      <w:r>
-        <w:rPr>
-          <w:rFonts w:ascii="Courier New" w:hAnsi="Courier New" w:cs="Courier New"/>
-          <w:sz w:val="20"/>
-          <w:szCs w:val="20"/>
-        </w:rPr>
-        <w:t xml:space="preserve"> = "API1",</w:t>
-      </w:r>
-    </w:p>
-    <w:p>
-      <w:pPr>
-        <w:pStyle w:val="NoSpacing"/>
-        <w:rPr>
-          <w:rFonts w:ascii="Courier New" w:hAnsi="Courier New" w:cs="Courier New"/>
-          <w:sz w:val="20"/>
-          <w:szCs w:val="20"/>
-        </w:rPr>
-      </w:pPr>
-      <w:r>
-        <w:rPr>
-          <w:rFonts w:ascii="Courier New" w:hAnsi="Courier New" w:cs="Courier New"/>
-          <w:sz w:val="20"/>
-          <w:szCs w:val="20"/>
-        </w:rPr>
-        <w:t xml:space="preserve">            Password = "</w:t>
-      </w:r>
-      <w:proofErr w:type="spellStart"/>
-      <w:r>
-        <w:rPr>
-          <w:rFonts w:ascii="Courier New" w:hAnsi="Courier New" w:cs="Courier New"/>
-          <w:sz w:val="20"/>
-          <w:szCs w:val="20"/>
-        </w:rPr>
-        <w:t>Blat</w:t>
-      </w:r>
-      <w:proofErr w:type="spellEnd"/>
-      <w:r>
-        <w:rPr>
-          <w:rFonts w:ascii="Courier New" w:hAnsi="Courier New" w:cs="Courier New"/>
-          <w:sz w:val="20"/>
-          <w:szCs w:val="20"/>
-        </w:rPr>
-        <w:t>",</w:t>
-      </w:r>
-    </w:p>
-    <w:p>
-      <w:pPr>
-        <w:pStyle w:val="NoSpacing"/>
-        <w:rPr>
-          <w:rFonts w:ascii="Courier New" w:hAnsi="Courier New" w:cs="Courier New"/>
-          <w:sz w:val="20"/>
-          <w:szCs w:val="20"/>
-        </w:rPr>
-      </w:pPr>
-      <w:r>
-        <w:rPr>
-          <w:rFonts w:ascii="Courier New" w:hAnsi="Courier New" w:cs="Courier New"/>
-          <w:sz w:val="20"/>
-          <w:szCs w:val="20"/>
-        </w:rPr>
-        <w:t xml:space="preserve">            </w:t>
-      </w:r>
-      <w:proofErr w:type="spellStart"/>
-      <w:r>
-        <w:rPr>
-          <w:rFonts w:ascii="Courier New" w:hAnsi="Courier New" w:cs="Courier New"/>
-          <w:sz w:val="20"/>
-          <w:szCs w:val="20"/>
-        </w:rPr>
-        <w:t>InitialCatalog</w:t>
-      </w:r>
-      <w:proofErr w:type="spellEnd"/>
-      <w:r>
-        <w:rPr>
-          <w:rFonts w:ascii="Courier New" w:hAnsi="Courier New" w:cs="Courier New"/>
-          <w:sz w:val="20"/>
-          <w:szCs w:val="20"/>
-        </w:rPr>
-        <w:t xml:space="preserve"> = "ESG",</w:t>
-      </w:r>
-    </w:p>
-    <w:p>
-      <w:pPr>
-        <w:pStyle w:val="NoSpacing"/>
-        <w:rPr>
-          <w:rFonts w:ascii="Courier New" w:hAnsi="Courier New" w:cs="Courier New"/>
-          <w:sz w:val="20"/>
-          <w:szCs w:val="20"/>
-        </w:rPr>
-      </w:pPr>
-      <w:r>
-        <w:rPr>
-          <w:rFonts w:ascii="Courier New" w:hAnsi="Courier New" w:cs="Courier New"/>
-          <w:sz w:val="20"/>
-          <w:szCs w:val="20"/>
-        </w:rPr>
-        <w:t xml:space="preserve">            </w:t>
-      </w:r>
-      <w:proofErr w:type="spellStart"/>
-      <w:r>
-        <w:rPr>
-          <w:rFonts w:ascii="Courier New" w:hAnsi="Courier New" w:cs="Courier New"/>
-          <w:sz w:val="20"/>
-          <w:szCs w:val="20"/>
-        </w:rPr>
-        <w:t>TrustServerCertificate</w:t>
-      </w:r>
-      <w:proofErr w:type="spellEnd"/>
-      <w:r>
-        <w:rPr>
-          <w:rFonts w:ascii="Courier New" w:hAnsi="Courier New" w:cs="Courier New"/>
-          <w:sz w:val="20"/>
-          <w:szCs w:val="20"/>
-        </w:rPr>
-        <w:t xml:space="preserve"> = true</w:t>
-      </w:r>
-    </w:p>
-    <w:p>
-      <w:pPr>
-        <w:pStyle w:val="NoSpacing"/>
-        <w:rPr>
-          <w:rFonts w:ascii="Courier New" w:hAnsi="Courier New" w:cs="Courier New"/>
-          <w:sz w:val="20"/>
-          <w:szCs w:val="20"/>
-        </w:rPr>
-      </w:pPr>
-      <w:r>
-        <w:rPr>
-          <w:rFonts w:ascii="Courier New" w:hAnsi="Courier New" w:cs="Courier New"/>
-          <w:sz w:val="20"/>
-          <w:szCs w:val="20"/>
-        </w:rPr>
-        <w:t xml:space="preserve">        };</w:t>
-      </w:r>
-    </w:p>
-    <w:p>
-      <w:pPr>
-        <w:pStyle w:val="NoSpacing"/>
-        <w:rPr>
-          <w:rFonts w:ascii="Courier New" w:hAnsi="Courier New" w:cs="Courier New"/>
-          <w:sz w:val="20"/>
-          <w:szCs w:val="20"/>
-        </w:rPr>
-      </w:pPr>
-    </w:p>
-    <w:p>
-      <w:pPr>
-        <w:pStyle w:val="NoSpacing"/>
-        <w:rPr>
-          <w:rFonts w:ascii="Segoe UI" w:hAnsi="Segoe UI" w:cs="Segoe UI"/>
-        </w:rPr>
-      </w:pPr>
-      <w:r>
-        <w:rPr>
-          <w:rFonts w:ascii="Segoe UI" w:hAnsi="Segoe UI" w:cs="Segoe UI"/>
-        </w:rPr>
-        <w:t>Run the project</w:t>
-      </w:r>
-      <w:r>
-        <w:rPr>
-          <w:rFonts w:ascii="Segoe UI" w:hAnsi="Segoe UI" w:cs="Segoe UI"/>
-        </w:rPr>
-        <w:t>.</w:t>
-      </w:r>
-      <w:r>
-        <w:rPr>
-          <w:rFonts w:ascii="Segoe UI" w:hAnsi="Segoe UI" w:cs="Segoe UI"/>
-        </w:rPr>
-        <w:t xml:space="preserve"> </w:t>
-      </w:r>
-      <w:r>
-        <w:rPr>
-          <w:rFonts w:ascii="Segoe UI" w:hAnsi="Segoe UI" w:cs="Segoe UI"/>
-        </w:rPr>
         <w:t>W</w:t>
       </w:r>
       <w:r>
@@ -1957,13 +1658,7 @@
         <w:rPr>
           <w:rFonts w:ascii="Segoe UI" w:hAnsi="Segoe UI" w:cs="Segoe UI"/>
         </w:rPr>
-        <w:t xml:space="preserve"> a swagger screen </w:t>
-      </w:r>
-      <w:r>
-        <w:rPr>
-          <w:rFonts w:ascii="Segoe UI" w:hAnsi="Segoe UI" w:cs="Segoe UI"/>
-        </w:rPr>
-        <w:t>will open</w:t>
+        <w:t xml:space="preserve"> a swagger screen will open</w:t>
       </w:r>
       <w:r>
         <w:rPr>
@@ -2021,7 +1716,7 @@
                     <pic:cNvPicPr/>
                   </pic:nvPicPr>
                   <pic:blipFill>
-                    <a:blip r:embed="rId5"/>
+                    <a:blip r:embed="rId6"/>
                     <a:stretch>
                       <a:fillRect/>
                     </a:stretch>
@@ -2092,35 +1787,15 @@
         <w:rPr>
           <w:rFonts w:ascii="Segoe UI" w:hAnsi="Segoe UI" w:cs="Segoe UI"/>
         </w:rPr>
-        <w:t>P</w:t>
-      </w:r>
-      <w:r>
-        <w:rPr>
-          <w:rFonts w:ascii="Segoe UI" w:hAnsi="Segoe UI" w:cs="Segoe UI"/>
-        </w:rPr>
-        <w:t xml:space="preserve">rojects located </w:t>
-      </w:r>
-      <w:hyperlink r:id="rId6" w:history="1">
+        <w:t xml:space="preserve">Projects located </w:t>
+      </w:r>
+      <w:hyperlink r:id="rId7" w:history="1">
         <w:r>
           <w:rPr>
             <w:rStyle w:val="Hyperlink"/>
             <w:rFonts w:ascii="Segoe UI" w:hAnsi="Segoe UI" w:cs="Segoe UI"/>
           </w:rPr>
-          <w:t>https://g</w:t>
-        </w:r>
-        <w:r>
-          <w:rPr>
-            <w:rStyle w:val="Hyperlink"/>
-            <w:rFonts w:ascii="Segoe UI" w:hAnsi="Segoe UI" w:cs="Segoe UI"/>
-          </w:rPr>
-          <w:t>i</w:t>
-        </w:r>
-        <w:r>
-          <w:rPr>
-            <w:rStyle w:val="Hyperlink"/>
-            <w:rFonts w:ascii="Segoe UI" w:hAnsi="Segoe UI" w:cs="Segoe UI"/>
-          </w:rPr>
-          <w:t>thub.com/jonathan-hcj/ESG-Gradle</w:t>
+          <w:t>https://github.com/jonathan-hcj/ESG-Gradle</w:t>
         </w:r>
       </w:hyperlink>
     </w:p>
@@ -2135,6 +1810,7 @@
         <w:rPr>
           <w:rFonts w:ascii="Segoe UI" w:hAnsi="Segoe UI" w:cs="Segoe UI"/>
         </w:rPr>
+        <w:lastRenderedPageBreak/>
         <w:t>For</w:t>
       </w:r>
       <w:r>
@@ -2153,19 +1829,7 @@
         <w:rPr>
           <w:rFonts w:ascii="Segoe UI" w:hAnsi="Segoe UI" w:cs="Segoe UI"/>
         </w:rPr>
-        <w:t xml:space="preserve"> have added a call to get call to the API to recover a single record. If this works you will see the line ‘</w:t>
-      </w:r>
-      <w:r>
-        <w:rPr>
-          <w:rFonts w:ascii="Segoe UI" w:hAnsi="Segoe UI" w:cs="Segoe UI"/>
-        </w:rPr>
-        <w:t>Customer 012254 recovered</w:t>
-      </w:r>
-      <w:r>
-        <w:rPr>
-          <w:rFonts w:ascii="Segoe UI" w:hAnsi="Segoe UI" w:cs="Segoe UI"/>
-        </w:rPr>
-        <w:t>’</w:t>
+        <w:t xml:space="preserve"> have added a call to get call to the API to recover a single record. If this works you will see the line ‘Customer 012254 recovered’</w:t>
       </w:r>
     </w:p>
     <w:p>
@@ -2480,7 +2144,7 @@
                     </pic:cNvPicPr>
                   </pic:nvPicPr>
                   <pic:blipFill>
-                    <a:blip r:embed="rId7">
+                    <a:blip r:embed="rId8">
                       <a:extLst>
                         <a:ext uri="{28A0092B-C50C-407E-A947-70E740481C1C}">
                           <a14:useLocalDpi xmlns:a14="http://schemas.microsoft.com/office/drawing/2010/main" val="0"/>
@@ -2668,21 +2332,21 @@
         <w:rPr>
           <w:rFonts w:ascii="Segoe UI" w:hAnsi="Segoe UI" w:cs="Segoe UI"/>
         </w:rPr>
+        <w:t>Looking back at management studio you will see the records have been inserted</w:t>
+      </w:r>
+      <w:r>
+        <w:rPr>
+          <w:rFonts w:ascii="Segoe UI" w:hAnsi="Segoe UI" w:cs="Segoe UI"/>
+        </w:rPr>
+        <w:t>, the final line of the output shows that the app was able to recover a customer record from the API.</w:t>
+      </w:r>
+    </w:p>
+    <w:p>
+      <w:r>
+        <w:rPr>
+          <w:noProof/>
+        </w:rPr>
         <w:lastRenderedPageBreak/>
-        <w:t>Looking back at management studio you will see the records have been inserted</w:t>
-      </w:r>
-      <w:r>
-        <w:rPr>
-          <w:rFonts w:ascii="Segoe UI" w:hAnsi="Segoe UI" w:cs="Segoe UI"/>
-        </w:rPr>
-        <w:t>, the final line of the output shows that the app was able to recover a customer record from the API.</w:t>
-      </w:r>
-    </w:p>
-    <w:p>
-      <w:r>
-        <w:rPr>
-          <w:noProof/>
-        </w:rPr>
         <w:drawing>
           <wp:inline distT="0" distB="0" distL="0" distR="0" wp14:anchorId="731E257B" wp14:editId="0346C8E7">
             <wp:extent cx="5734050" cy="4004910"/>
@@ -2699,7 +2363,7 @@
                     <pic:cNvPicPr/>
                   </pic:nvPicPr>
                   <pic:blipFill rotWithShape="1">
-                    <a:blip r:embed="rId8">
+                    <a:blip r:embed="rId9">
                       <a:extLst>
                         <a:ext uri="{28A0092B-C50C-407E-A947-70E740481C1C}">
                           <a14:useLocalDpi xmlns:a14="http://schemas.microsoft.com/office/drawing/2010/main" val="0"/>
@@ -2823,6 +2487,7 @@
       <w:r>
         <w:rPr>
           <w:rFonts w:ascii="Courier New" w:hAnsi="Courier New" w:cs="Courier New"/>
+          <w:noProof/>
           <w:sz w:val="20"/>
           <w:szCs w:val="20"/>
         </w:rPr>
@@ -2842,7 +2507,7 @@
                     <pic:cNvPicPr/>
                   </pic:nvPicPr>
                   <pic:blipFill>
-                    <a:blip r:embed="rId9"/>
+                    <a:blip r:embed="rId10"/>
                     <a:stretch>
                       <a:fillRect/>
                     </a:stretch>
@@ -2946,13 +2611,7 @@
         <w:rPr>
           <w:rFonts w:ascii="Segoe UI" w:hAnsi="Segoe UI" w:cs="Segoe UI"/>
         </w:rPr>
-        <w:t xml:space="preserve"> is present</w:t>
-      </w:r>
-      <w:r>
-        <w:rPr>
-          <w:rFonts w:ascii="Segoe UI" w:hAnsi="Segoe UI" w:cs="Segoe UI"/>
-        </w:rPr>
-        <w:t>.</w:t>
+        <w:t xml:space="preserve"> is present.</w:t>
       </w:r>
       <w:r>
         <w:rPr>
@@ -3098,7 +2757,6 @@
           <w:sz w:val="20"/>
           <w:szCs w:val="20"/>
         </w:rPr>
-        <w:lastRenderedPageBreak/>
         <w:t>Some customers were not valid in the csv:</w:t>
       </w:r>
     </w:p>
@@ -3179,6 +2837,7 @@
           <w:b/>
           <w:bCs/>
         </w:rPr>
+        <w:lastRenderedPageBreak/>
         <w:t>Authentication</w:t>
       </w:r>
     </w:p>

</xml_diff>